<commit_message>
12/1 matlab lab6 procedure4, stage2
</commit_message>
<xml_diff>
--- a/report/Lab5/LAB5_matlab.docx
+++ b/report/Lab5/LAB5_matlab.docx
@@ -334,13 +334,10 @@
         <w:ind w:leftChars="0" w:left="0"/>
       </w:pPr>
       <w:r>
-        <w:rPr>
-          <w:noProof/>
-        </w:rPr>
         <w:drawing>
-          <wp:inline distT="0" distB="0" distL="0" distR="0" wp14:anchorId="25AB3F32" wp14:editId="61F0EC4C">
-            <wp:extent cx="5274310" cy="3155315"/>
-            <wp:effectExtent l="0" t="0" r="2540" b="6985"/>
+          <wp:inline distT="0" distB="0" distL="0" distR="0" wp14:anchorId="4ABE97B5" wp14:editId="30A16DDF">
+            <wp:extent cx="5274310" cy="3255645"/>
+            <wp:effectExtent l="0" t="0" r="2540" b="1905"/>
             <wp:docPr id="1" name="圖片 1"/>
             <wp:cNvGraphicFramePr>
               <a:graphicFrameLocks xmlns:a="http://schemas.openxmlformats.org/drawingml/2006/main" noChangeAspect="1"/>
@@ -361,7 +358,7 @@
                   <pic:spPr>
                     <a:xfrm>
                       <a:off x="0" y="0"/>
-                      <a:ext cx="5274310" cy="3155315"/>
+                      <a:ext cx="5274310" cy="3255645"/>
                     </a:xfrm>
                     <a:prstGeom prst="rect">
                       <a:avLst/>
@@ -759,7 +756,7 @@
           <w:sz w:val="20"/>
           <w:szCs w:val="20"/>
         </w:rPr>
-        <w:t>N=1</w:t>
+        <w:t>N=</w:t>
       </w:r>
       <w:r>
         <w:rPr>
@@ -768,7 +765,7 @@
           <w:sz w:val="20"/>
           <w:szCs w:val="20"/>
         </w:rPr>
-        <w:t>1</w:t>
+        <w:t>20</w:t>
       </w:r>
       <w:r>
         <w:rPr>
@@ -804,7 +801,25 @@
           <w:sz w:val="20"/>
           <w:szCs w:val="20"/>
         </w:rPr>
-        <w:t>0.60725303152913446</w:t>
+        <w:t>0.</w:t>
+      </w:r>
+      <w:r>
+        <w:rPr>
+          <w:rFonts w:ascii="Consolas" w:eastAsia="新細明體" w:hAnsi="Consolas" w:cs="新細明體"/>
+          <w:kern w:val="0"/>
+          <w:sz w:val="20"/>
+          <w:szCs w:val="20"/>
+        </w:rPr>
+        <w:t xml:space="preserve"> </w:t>
+      </w:r>
+      <w:r>
+        <w:rPr>
+          <w:rFonts w:ascii="Consolas" w:eastAsia="新細明體" w:hAnsi="Consolas" w:cs="新細明體"/>
+          <w:kern w:val="0"/>
+          <w:sz w:val="20"/>
+          <w:szCs w:val="20"/>
+        </w:rPr>
+        <w:t>60725293500924948</w:t>
       </w:r>
       <w:r>
         <w:rPr>
@@ -1503,18 +1518,18 @@
         <w:pStyle w:val="a3"/>
         <w:ind w:leftChars="0" w:left="0"/>
         <w:rPr>
-          <w:rFonts w:ascii="Cambria Math" w:hAnsi="Cambria Math" w:cs="Cambria Math" w:hint="eastAsia"/>
-        </w:rPr>
-      </w:pPr>
-      <w:r>
-        <w:rPr>
-          <w:noProof/>
+          <w:rFonts w:ascii="Cambria Math" w:hAnsi="Cambria Math" w:cs="Cambria Math"/>
+        </w:rPr>
+      </w:pPr>
+      <w:r>
+        <w:rPr>
+          <w:rFonts w:ascii="Cambria Math" w:hAnsi="Cambria Math" w:cs="Cambria Math"/>
         </w:rPr>
         <w:drawing>
-          <wp:inline distT="0" distB="0" distL="0" distR="0" wp14:anchorId="6D7181A4" wp14:editId="06CE0D3A">
-            <wp:extent cx="5274310" cy="3401060"/>
-            <wp:effectExtent l="0" t="0" r="2540" b="8890"/>
-            <wp:docPr id="5" name="圖片 5"/>
+          <wp:inline distT="0" distB="0" distL="0" distR="0" wp14:anchorId="1B98DC37" wp14:editId="41CCBE39">
+            <wp:extent cx="5274310" cy="3261995"/>
+            <wp:effectExtent l="0" t="0" r="2540" b="0"/>
+            <wp:docPr id="11" name="圖片 11"/>
             <wp:cNvGraphicFramePr>
               <a:graphicFrameLocks xmlns:a="http://schemas.openxmlformats.org/drawingml/2006/main" noChangeAspect="1"/>
             </wp:cNvGraphicFramePr>
@@ -1522,36 +1537,23 @@
               <a:graphicData uri="http://schemas.openxmlformats.org/drawingml/2006/picture">
                 <pic:pic xmlns:pic="http://schemas.openxmlformats.org/drawingml/2006/picture">
                   <pic:nvPicPr>
-                    <pic:cNvPr id="0" name="Picture 13"/>
-                    <pic:cNvPicPr>
-                      <a:picLocks noChangeAspect="1" noChangeArrowheads="1"/>
-                    </pic:cNvPicPr>
+                    <pic:cNvPr id="1" name=""/>
+                    <pic:cNvPicPr/>
                   </pic:nvPicPr>
                   <pic:blipFill>
-                    <a:blip r:embed="rId10">
-                      <a:extLst>
-                        <a:ext uri="{28A0092B-C50C-407E-A947-70E740481C1C}">
-                          <a14:useLocalDpi xmlns:a14="http://schemas.microsoft.com/office/drawing/2010/main" val="0"/>
-                        </a:ext>
-                      </a:extLst>
-                    </a:blip>
-                    <a:srcRect/>
+                    <a:blip r:embed="rId10"/>
                     <a:stretch>
                       <a:fillRect/>
                     </a:stretch>
                   </pic:blipFill>
-                  <pic:spPr bwMode="auto">
+                  <pic:spPr>
                     <a:xfrm>
                       <a:off x="0" y="0"/>
-                      <a:ext cx="5274310" cy="3401060"/>
+                      <a:ext cx="5274310" cy="3261995"/>
                     </a:xfrm>
                     <a:prstGeom prst="rect">
                       <a:avLst/>
                     </a:prstGeom>
-                    <a:noFill/>
-                    <a:ln>
-                      <a:noFill/>
-                    </a:ln>
                   </pic:spPr>
                 </pic:pic>
               </a:graphicData>
@@ -1564,9 +1566,21 @@
       <w:pPr>
         <w:pStyle w:val="a3"/>
         <w:ind w:leftChars="0" w:left="0"/>
-      </w:pPr>
-      <w:r>
-        <w:t>the resulted phase errors of 11 input pairs versus the word-length of quantized elementary angles</w:t>
+        <w:rPr>
+          <w:rFonts w:ascii="Cambria Math" w:hAnsi="Cambria Math" w:cs="Cambria Math" w:hint="eastAsia"/>
+        </w:rPr>
+      </w:pPr>
+    </w:p>
+    <w:p>
+      <w:pPr>
+        <w:pStyle w:val="a3"/>
+        <w:ind w:leftChars="0" w:left="0"/>
+      </w:pPr>
+      <w:r>
+        <w:t>T</w:t>
+      </w:r>
+      <w:r>
+        <w:t>he resulted phase errors of 11 input pairs versus the word-length of quantized elementary angles</w:t>
       </w:r>
       <w:r>
         <w:rPr>
@@ -1640,6 +1654,7 @@
         <w:ind w:leftChars="0" w:left="0"/>
       </w:pPr>
       <w:r>
+        <w:lastRenderedPageBreak/>
         <w:t>Elementary angle word-length: s1.13 (15bits)</w:t>
       </w:r>
     </w:p>
@@ -1682,10 +1697,21 @@
         </w:rPr>
       </w:pPr>
       <w:r>
-        <w:t>Form N=1 ~ N=20</w:t>
-      </w:r>
-      <w:r>
-        <w:t xml:space="preserve"> , table of the elementary angles:</w:t>
+        <w:t xml:space="preserve">Form </w:t>
+      </w:r>
+      <w:r>
+        <w:t>N=1 ~ N=</w:t>
+      </w:r>
+      <w:proofErr w:type="gramStart"/>
+      <w:r>
+        <w:t>11</w:t>
+      </w:r>
+      <w:r>
+        <w:t xml:space="preserve"> ,</w:t>
+      </w:r>
+      <w:proofErr w:type="gramEnd"/>
+      <w:r>
+        <w:t xml:space="preserve"> table of the elementary angles:</w:t>
       </w:r>
     </w:p>
     <w:p>
@@ -1738,11 +1764,6 @@
       </w:r>
       <w:r>
         <w:tab/>
-        <w:t>0.000366210937500000</w:t>
-      </w:r>
-      <w:r>
-        <w:tab/>
-        <w:t>0.000122070312500000</w:t>
       </w:r>
     </w:p>
     <w:p>
@@ -1781,7 +1802,10 @@
         <w:t xml:space="preserve">Form </w:t>
       </w:r>
       <w:r>
-        <w:t>N=1 ~ N=14, word-length:16bits(s1.14</w:t>
+        <w:t>N=1 ~ N=11</w:t>
+      </w:r>
+      <w:r>
+        <w:t>, word-length:16bits(s1.14</w:t>
       </w:r>
       <w:proofErr w:type="gramStart"/>
       <w:r>
@@ -1874,20 +1898,6 @@
       </w:r>
       <w:r>
         <w:tab/>
-        <w:t>0.000213623046875000</w:t>
-      </w:r>
-      <w:r>
-        <w:tab/>
-        <w:t>9.15527343750000e-05</w:t>
-      </w:r>
-      <w:r>
-        <w:tab/>
-      </w:r>
-      <w:r>
-        <w:t xml:space="preserve"> </w:t>
-      </w:r>
-      <w:r>
-        <w:t>3.05175781250000e-05</w:t>
       </w:r>
     </w:p>
     <w:p>
@@ -1895,6 +1905,18 @@
         <w:pStyle w:val="a3"/>
         <w:ind w:leftChars="-177" w:left="-425" w:firstLine="480"/>
       </w:pPr>
+    </w:p>
+    <w:p>
+      <w:pPr>
+        <w:pStyle w:val="a3"/>
+        <w:ind w:leftChars="-177" w:left="-425" w:firstLine="480"/>
+        <w:rPr>
+          <w:rFonts w:hint="eastAsia"/>
+        </w:rPr>
+      </w:pPr>
+      <w:r>
+        <w:t>Binary: (N=1~11)</w:t>
+      </w:r>
     </w:p>
     <w:p>
       <w:pPr>
@@ -2255,6 +2277,14 @@
     <w:p>
       <w:pPr>
         <w:widowControl/>
+      </w:pPr>
+      <w:r>
+        <w:br w:type="page"/>
+      </w:r>
+    </w:p>
+    <w:p>
+      <w:pPr>
+        <w:widowControl/>
         <w:rPr>
           <w:rFonts w:hint="eastAsia"/>
         </w:rPr>
@@ -2291,7 +2321,58 @@
         <w:t xml:space="preserve">). Depict your design for the shift-and-add block. (Using CSD) </w:t>
       </w:r>
     </w:p>
-    <w:p/>
+    <w:p>
+      <w:pPr>
+        <w:pStyle w:val="a3"/>
+        <w:ind w:leftChars="0" w:left="0"/>
+      </w:pPr>
+    </w:p>
+    <w:p>
+      <w:r>
+        <w:drawing>
+          <wp:inline distT="0" distB="0" distL="0" distR="0" wp14:anchorId="6CC0A380" wp14:editId="7704D955">
+            <wp:extent cx="5274310" cy="3280410"/>
+            <wp:effectExtent l="0" t="0" r="2540" b="0"/>
+            <wp:docPr id="13" name="圖片 13"/>
+            <wp:cNvGraphicFramePr>
+              <a:graphicFrameLocks xmlns:a="http://schemas.openxmlformats.org/drawingml/2006/main" noChangeAspect="1"/>
+            </wp:cNvGraphicFramePr>
+            <a:graphic xmlns:a="http://schemas.openxmlformats.org/drawingml/2006/main">
+              <a:graphicData uri="http://schemas.openxmlformats.org/drawingml/2006/picture">
+                <pic:pic xmlns:pic="http://schemas.openxmlformats.org/drawingml/2006/picture">
+                  <pic:nvPicPr>
+                    <pic:cNvPr id="1" name=""/>
+                    <pic:cNvPicPr/>
+                  </pic:nvPicPr>
+                  <pic:blipFill>
+                    <a:blip r:embed="rId13"/>
+                    <a:stretch>
+                      <a:fillRect/>
+                    </a:stretch>
+                  </pic:blipFill>
+                  <pic:spPr>
+                    <a:xfrm>
+                      <a:off x="0" y="0"/>
+                      <a:ext cx="5274310" cy="3280410"/>
+                    </a:xfrm>
+                    <a:prstGeom prst="rect">
+                      <a:avLst/>
+                    </a:prstGeom>
+                  </pic:spPr>
+                </pic:pic>
+              </a:graphicData>
+            </a:graphic>
+          </wp:inline>
+        </w:drawing>
+      </w:r>
+    </w:p>
+    <w:p>
+      <w:pPr>
+        <w:rPr>
+          <w:rFonts w:hint="eastAsia"/>
+        </w:rPr>
+      </w:pPr>
+    </w:p>
     <w:p>
       <w:r>
         <w:rPr>
@@ -2308,8 +2389,6 @@
       <w:r>
         <w:t>;</w:t>
       </w:r>
-      <w:bookmarkStart w:id="0" w:name="_GoBack"/>
-      <w:bookmarkEnd w:id="0"/>
     </w:p>
     <w:p>
       <w:r>
@@ -2481,7 +2560,7 @@
             <o:lock v:ext="edit" aspectratio="t"/>
           </v:shapetype>
           <v:shape id="_x0000_i1027" type="#_x0000_t75" style="width:395.7pt;height:141.7pt">
-            <v:imagedata r:id="rId13" o:title="s(N)" croptop="11640f" cropbottom="14671f" cropleft="3003f"/>
+            <v:imagedata r:id="rId14" o:title="s(N)" croptop="11640f" cropbottom="14671f" cropleft="3003f"/>
           </v:shape>
         </w:pict>
       </w:r>
@@ -2514,11 +2593,57 @@
         <w:ind w:leftChars="0" w:left="0"/>
       </w:pPr>
       <w:r>
-        <w:pict w14:anchorId="2051B19E">
-          <v:shape id="_x0000_i1034" type="#_x0000_t75" style="width:415.3pt;height:180.3pt">
-            <v:imagedata r:id="rId14" o:title="angle"/>
-          </v:shape>
-        </w:pict>
+        <w:rPr>
+          <w:noProof/>
+        </w:rPr>
+        <w:drawing>
+          <wp:inline distT="0" distB="0" distL="0" distR="0" wp14:anchorId="0A542EEE" wp14:editId="1F3B84C3">
+            <wp:extent cx="5274310" cy="2287707"/>
+            <wp:effectExtent l="0" t="0" r="2540" b="0"/>
+            <wp:docPr id="14" name="圖片 14" descr="D:\1111\DCCDL\report\Lab5\angle.png"/>
+            <wp:cNvGraphicFramePr>
+              <a:graphicFrameLocks xmlns:a="http://schemas.openxmlformats.org/drawingml/2006/main" noChangeAspect="1"/>
+            </wp:cNvGraphicFramePr>
+            <a:graphic xmlns:a="http://schemas.openxmlformats.org/drawingml/2006/main">
+              <a:graphicData uri="http://schemas.openxmlformats.org/drawingml/2006/picture">
+                <pic:pic xmlns:pic="http://schemas.openxmlformats.org/drawingml/2006/picture">
+                  <pic:nvPicPr>
+                    <pic:cNvPr id="0" name="Picture 21" descr="D:\1111\DCCDL\report\Lab5\angle.png"/>
+                    <pic:cNvPicPr>
+                      <a:picLocks noChangeAspect="1" noChangeArrowheads="1"/>
+                    </pic:cNvPicPr>
+                  </pic:nvPicPr>
+                  <pic:blipFill>
+                    <a:blip r:embed="rId15">
+                      <a:extLst>
+                        <a:ext uri="{28A0092B-C50C-407E-A947-70E740481C1C}">
+                          <a14:useLocalDpi xmlns:a14="http://schemas.microsoft.com/office/drawing/2010/main" val="0"/>
+                        </a:ext>
+                      </a:extLst>
+                    </a:blip>
+                    <a:srcRect/>
+                    <a:stretch>
+                      <a:fillRect/>
+                    </a:stretch>
+                  </pic:blipFill>
+                  <pic:spPr bwMode="auto">
+                    <a:xfrm>
+                      <a:off x="0" y="0"/>
+                      <a:ext cx="5274310" cy="2287707"/>
+                    </a:xfrm>
+                    <a:prstGeom prst="rect">
+                      <a:avLst/>
+                    </a:prstGeom>
+                    <a:noFill/>
+                    <a:ln>
+                      <a:noFill/>
+                    </a:ln>
+                  </pic:spPr>
+                </pic:pic>
+              </a:graphicData>
+            </a:graphic>
+          </wp:inline>
+        </w:drawing>
       </w:r>
     </w:p>
     <w:p>
@@ -2573,17 +2698,19 @@
           <w:szCs w:val="20"/>
         </w:rPr>
       </w:pPr>
+      <w:bookmarkStart w:id="0" w:name="_GoBack"/>
       <w:r>
         <w:rPr>
           <w:rFonts w:ascii="標楷體" w:eastAsia="標楷體" w:hAnsi="標楷體" w:cs="Times New Roman"/>
           <w:szCs w:val="20"/>
         </w:rPr>
-        <w:pict w14:anchorId="32BD1385">
-          <v:shape id="_x0000_i1035" type="#_x0000_t75" style="width:415.3pt;height:218.3pt">
-            <v:imagedata r:id="rId15" o:title="micro rotation"/>
+        <w:pict w14:anchorId="77ED0E70">
+          <v:shape id="_x0000_i1056" type="#_x0000_t75" style="width:415.3pt;height:218.3pt">
+            <v:imagedata r:id="rId16" o:title="micro rotation"/>
           </v:shape>
         </w:pict>
       </w:r>
+      <w:bookmarkEnd w:id="0"/>
     </w:p>
     <w:sectPr>
       <w:pgSz w:w="11906" w:h="16838"/>
@@ -4539,7 +4666,7 @@
 </file>
 
 <file path=customXml/itemProps1.xml><?xml version="1.0" encoding="utf-8"?>
-<ds:datastoreItem xmlns:ds="http://schemas.openxmlformats.org/officeDocument/2006/customXml" ds:itemID="{5F7172AB-ACFB-4D47-A18D-01CFACCF5F7A}">
+<ds:datastoreItem xmlns:ds="http://schemas.openxmlformats.org/officeDocument/2006/customXml" ds:itemID="{21A8E8EB-E76B-4EA5-ABD6-B3553B346BBC}">
   <ds:schemaRefs>
     <ds:schemaRef ds:uri="http://schemas.openxmlformats.org/officeDocument/2006/bibliography"/>
   </ds:schemaRefs>

</xml_diff>